<commit_message>
Dodanie aktorów,funkcjonalności oraz DPU do dokumentacji
</commit_message>
<xml_diff>
--- a/Dokumentacja/OpisAplikacji.docx
+++ b/Dokumentacja/OpisAplikacji.docx
@@ -28,21 +28,63 @@
           <w:sz w:val="24"/>
           <w:szCs w:val="24"/>
         </w:rPr>
-        <w:t xml:space="preserve"> - o</w:t>
-      </w:r>
-      <w:r>
-        <w:rPr>
-          <w:sz w:val="24"/>
-          <w:szCs w:val="24"/>
-        </w:rPr>
-        <w:t>rganizer</w:t>
-      </w:r>
-      <w:r>
-        <w:rPr>
-          <w:sz w:val="24"/>
-          <w:szCs w:val="24"/>
-        </w:rPr>
-        <w:t xml:space="preserve"> ucznia</w:t>
+        <w:t xml:space="preserve"> - organizer ucznia</w:t>
+      </w:r>
+      <w:r>
+        <w:rPr>
+          <w:sz w:val="24"/>
+          <w:szCs w:val="24"/>
+        </w:rPr>
+        <w:t xml:space="preserve"> (Frontend-React/Backend-.Net/Django)</w:t>
+      </w:r>
+    </w:p>
+    <w:p>
+      <w:pPr>
+        <w:rPr>
+          <w:sz w:val="24"/>
+          <w:szCs w:val="24"/>
+        </w:rPr>
+      </w:pPr>
+    </w:p>
+    <w:p>
+      <w:pPr>
+        <w:rPr>
+          <w:b/>
+          <w:bCs/>
+          <w:sz w:val="28"/>
+          <w:szCs w:val="28"/>
+        </w:rPr>
+      </w:pPr>
+      <w:r>
+        <w:rPr>
+          <w:b/>
+          <w:bCs/>
+          <w:sz w:val="28"/>
+          <w:szCs w:val="28"/>
+        </w:rPr>
+        <w:t>Opis:</w:t>
+      </w:r>
+    </w:p>
+    <w:p>
+      <w:pPr>
+        <w:rPr>
+          <w:sz w:val="24"/>
+          <w:szCs w:val="24"/>
+        </w:rPr>
+      </w:pPr>
+      <w:r>
+        <w:rPr>
+          <w:sz w:val="24"/>
+          <w:szCs w:val="24"/>
+        </w:rPr>
+        <w:t>Użytkownik może dodać „przestrzeń nauki”, w której może dodawać</w:t>
+      </w:r>
+      <w:r>
+        <w:rPr>
+          <w:sz w:val="24"/>
+          <w:szCs w:val="24"/>
+        </w:rPr>
+        <w:t xml:space="preserve"> przedmioty w których może on dodawać</w:t>
       </w:r>
       <w:r>
         <w:rPr>
@@ -56,36 +98,98 @@
           <w:sz w:val="24"/>
           <w:szCs w:val="24"/>
         </w:rPr>
-        <w:t>(Frontend-React/Backend-.Net/Django)</w:t>
-      </w:r>
-    </w:p>
-    <w:p>
-      <w:pPr>
-        <w:rPr>
-          <w:sz w:val="24"/>
-          <w:szCs w:val="24"/>
-        </w:rPr>
-      </w:pPr>
-      <w:r>
-        <w:rPr>
-          <w:sz w:val="24"/>
-          <w:szCs w:val="24"/>
-        </w:rPr>
-        <w:t>Użytkownik może dodać „przestrzeń nauki”, w której może dodawać zadania,</w:t>
-      </w:r>
-      <w:r>
-        <w:rPr>
-          <w:sz w:val="24"/>
-          <w:szCs w:val="24"/>
-        </w:rPr>
-        <w:t xml:space="preserve"> odpowiedzi do zadań/rozwiązania,</w:t>
-      </w:r>
-      <w:r>
-        <w:rPr>
-          <w:sz w:val="24"/>
-          <w:szCs w:val="24"/>
-        </w:rPr>
-        <w:t xml:space="preserve"> opisy i książki potrzebne do nauki oraz dodawać terminy oddania zadań oraz</w:t>
+        <w:t xml:space="preserve">zagadnienia. W zagadnieniach użytkownik może dodawać komponenty takie jak: </w:t>
+      </w:r>
+      <w:r>
+        <w:rPr>
+          <w:sz w:val="24"/>
+          <w:szCs w:val="24"/>
+        </w:rPr>
+        <w:t>zadania</w:t>
+      </w:r>
+      <w:r>
+        <w:rPr>
+          <w:sz w:val="24"/>
+          <w:szCs w:val="24"/>
+        </w:rPr>
+        <w:t xml:space="preserve"> i opisy. W zdaniach użytkownik będzie mógł podawać z jakiej książki pochodzi zadanie i z jakiej</w:t>
+      </w:r>
+      <w:r>
+        <w:rPr>
+          <w:sz w:val="24"/>
+          <w:szCs w:val="24"/>
+        </w:rPr>
+        <w:t xml:space="preserve"> jest</w:t>
+      </w:r>
+      <w:r>
+        <w:rPr>
+          <w:sz w:val="24"/>
+          <w:szCs w:val="24"/>
+        </w:rPr>
+        <w:t xml:space="preserve"> strony</w:t>
+      </w:r>
+      <w:r>
+        <w:rPr>
+          <w:sz w:val="24"/>
+          <w:szCs w:val="24"/>
+        </w:rPr>
+        <w:t xml:space="preserve">. Dodatkowo do zadania użytkownik będzie mógł </w:t>
+      </w:r>
+      <w:r>
+        <w:rPr>
+          <w:sz w:val="24"/>
+          <w:szCs w:val="24"/>
+        </w:rPr>
+        <w:t xml:space="preserve"> </w:t>
+      </w:r>
+      <w:r>
+        <w:rPr>
+          <w:sz w:val="24"/>
+          <w:szCs w:val="24"/>
+        </w:rPr>
+        <w:t xml:space="preserve">dodać </w:t>
+      </w:r>
+      <w:r>
+        <w:rPr>
+          <w:sz w:val="24"/>
+          <w:szCs w:val="24"/>
+        </w:rPr>
+        <w:t>rozwiązani</w:t>
+      </w:r>
+      <w:r>
+        <w:rPr>
+          <w:sz w:val="24"/>
+          <w:szCs w:val="24"/>
+        </w:rPr>
+        <w:t>e. O</w:t>
+      </w:r>
+      <w:r>
+        <w:rPr>
+          <w:sz w:val="24"/>
+          <w:szCs w:val="24"/>
+        </w:rPr>
+        <w:t>pisy</w:t>
+      </w:r>
+      <w:r>
+        <w:rPr>
+          <w:sz w:val="24"/>
+          <w:szCs w:val="24"/>
+        </w:rPr>
+        <w:t xml:space="preserve"> będą służyć do opisu jakiegoś zagadnienia (nie będą posiadać możliwości dodawania rozwiązań)</w:t>
+      </w:r>
+      <w:r>
+        <w:rPr>
+          <w:sz w:val="24"/>
+          <w:szCs w:val="24"/>
+        </w:rPr>
+        <w:t>. Każda przestrzeń będzie miała swój kalendarz, gdzie użytkownik</w:t>
+      </w:r>
+      <w:r>
+        <w:rPr>
+          <w:sz w:val="24"/>
+          <w:szCs w:val="24"/>
+        </w:rPr>
+        <w:t xml:space="preserve"> dodawać terminy oddania zadań oraz</w:t>
       </w:r>
       <w:r>
         <w:rPr>
@@ -113,7 +217,7 @@
           <w:sz w:val="24"/>
           <w:szCs w:val="24"/>
         </w:rPr>
-        <w:t xml:space="preserve">. Mógłby współdzielić tą przestrzeń z innymi użytkownikami. Użytkownik mógłby mieć wiele takich przestrzeni np. do różnych przedmiotów czy aby współdzielić </w:t>
+        <w:t xml:space="preserve">. Mógłby współdzielić tą przestrzeń z innymi użytkownikami. Użytkownik mógłby mieć wiele takich przestrzeni np. aby współdzielić </w:t>
       </w:r>
       <w:r>
         <w:rPr>
@@ -123,7 +227,720 @@
         <w:t>przestrzenie z różnymi innymi użytkownikami.</w:t>
       </w:r>
     </w:p>
-    <w:p/>
+    <w:p>
+      <w:pPr>
+        <w:rPr>
+          <w:sz w:val="24"/>
+          <w:szCs w:val="24"/>
+        </w:rPr>
+      </w:pPr>
+    </w:p>
+    <w:p>
+      <w:pPr>
+        <w:rPr>
+          <w:sz w:val="24"/>
+          <w:szCs w:val="24"/>
+        </w:rPr>
+      </w:pPr>
+      <w:r>
+        <w:rPr>
+          <w:sz w:val="24"/>
+          <w:szCs w:val="24"/>
+        </w:rPr>
+        <w:t xml:space="preserve">Przestrzenie -&gt; przedmioty -&gt; zagadnienia -&gt; opisy i zadnia </w:t>
+      </w:r>
+    </w:p>
+    <w:p>
+      <w:pPr>
+        <w:rPr>
+          <w:sz w:val="24"/>
+          <w:szCs w:val="24"/>
+        </w:rPr>
+      </w:pPr>
+      <w:r>
+        <w:rPr>
+          <w:b/>
+          <w:bCs/>
+          <w:sz w:val="28"/>
+          <w:szCs w:val="28"/>
+        </w:rPr>
+        <w:t>DPU:</w:t>
+      </w:r>
+      <w:r>
+        <w:rPr>
+          <w:noProof/>
+          <w:sz w:val="24"/>
+          <w:szCs w:val="24"/>
+        </w:rPr>
+        <w:drawing>
+          <wp:inline distT="0" distB="0" distL="0" distR="0" wp14:anchorId="58869F56" wp14:editId="2259227C">
+            <wp:extent cx="5760720" cy="5135880"/>
+            <wp:effectExtent l="0" t="0" r="0" b="7620"/>
+            <wp:docPr id="1" name="Obraz 1"/>
+            <wp:cNvGraphicFramePr>
+              <a:graphicFrameLocks xmlns:a="http://schemas.openxmlformats.org/drawingml/2006/main" noChangeAspect="1"/>
+            </wp:cNvGraphicFramePr>
+            <a:graphic xmlns:a="http://schemas.openxmlformats.org/drawingml/2006/main">
+              <a:graphicData uri="http://schemas.openxmlformats.org/drawingml/2006/picture">
+                <pic:pic xmlns:pic="http://schemas.openxmlformats.org/drawingml/2006/picture">
+                  <pic:nvPicPr>
+                    <pic:cNvPr id="0" name="Picture 1"/>
+                    <pic:cNvPicPr>
+                      <a:picLocks noChangeAspect="1" noChangeArrowheads="1"/>
+                    </pic:cNvPicPr>
+                  </pic:nvPicPr>
+                  <pic:blipFill>
+                    <a:blip r:embed="rId6">
+                      <a:extLst>
+                        <a:ext uri="{28A0092B-C50C-407E-A947-70E740481C1C}">
+                          <a14:useLocalDpi xmlns:a14="http://schemas.microsoft.com/office/drawing/2010/main" val="0"/>
+                        </a:ext>
+                      </a:extLst>
+                    </a:blip>
+                    <a:srcRect/>
+                    <a:stretch>
+                      <a:fillRect/>
+                    </a:stretch>
+                  </pic:blipFill>
+                  <pic:spPr bwMode="auto">
+                    <a:xfrm>
+                      <a:off x="0" y="0"/>
+                      <a:ext cx="5760720" cy="5135880"/>
+                    </a:xfrm>
+                    <a:prstGeom prst="rect">
+                      <a:avLst/>
+                    </a:prstGeom>
+                    <a:noFill/>
+                    <a:ln>
+                      <a:noFill/>
+                    </a:ln>
+                  </pic:spPr>
+                </pic:pic>
+              </a:graphicData>
+            </a:graphic>
+          </wp:inline>
+        </w:drawing>
+      </w:r>
+    </w:p>
+    <w:p>
+      <w:pPr>
+        <w:rPr>
+          <w:b/>
+          <w:bCs/>
+          <w:sz w:val="28"/>
+          <w:szCs w:val="28"/>
+        </w:rPr>
+      </w:pPr>
+      <w:r>
+        <w:rPr>
+          <w:b/>
+          <w:bCs/>
+          <w:sz w:val="28"/>
+          <w:szCs w:val="28"/>
+        </w:rPr>
+        <w:lastRenderedPageBreak/>
+        <w:t>Aktorzy:</w:t>
+      </w:r>
+    </w:p>
+    <w:p>
+      <w:pPr>
+        <w:rPr>
+          <w:sz w:val="24"/>
+          <w:szCs w:val="24"/>
+        </w:rPr>
+      </w:pPr>
+      <w:r>
+        <w:rPr>
+          <w:sz w:val="24"/>
+          <w:szCs w:val="24"/>
+        </w:rPr>
+        <w:t>- Użytkownik</w:t>
+      </w:r>
+    </w:p>
+    <w:p>
+      <w:pPr>
+        <w:rPr>
+          <w:sz w:val="24"/>
+          <w:szCs w:val="24"/>
+        </w:rPr>
+      </w:pPr>
+      <w:r>
+        <w:rPr>
+          <w:sz w:val="24"/>
+          <w:szCs w:val="24"/>
+        </w:rPr>
+        <w:t>- Admin</w:t>
+      </w:r>
+    </w:p>
+    <w:p>
+      <w:pPr>
+        <w:rPr>
+          <w:sz w:val="24"/>
+          <w:szCs w:val="24"/>
+        </w:rPr>
+      </w:pPr>
+    </w:p>
+    <w:p>
+      <w:pPr>
+        <w:rPr>
+          <w:b/>
+          <w:bCs/>
+          <w:sz w:val="28"/>
+          <w:szCs w:val="28"/>
+        </w:rPr>
+      </w:pPr>
+      <w:r>
+        <w:rPr>
+          <w:b/>
+          <w:bCs/>
+          <w:sz w:val="28"/>
+          <w:szCs w:val="28"/>
+        </w:rPr>
+        <w:t>Funkcjonalności:</w:t>
+      </w:r>
+    </w:p>
+    <w:p>
+      <w:pPr>
+        <w:rPr>
+          <w:b/>
+          <w:bCs/>
+          <w:sz w:val="24"/>
+          <w:szCs w:val="24"/>
+        </w:rPr>
+      </w:pPr>
+      <w:r>
+        <w:rPr>
+          <w:b/>
+          <w:bCs/>
+          <w:sz w:val="24"/>
+          <w:szCs w:val="24"/>
+        </w:rPr>
+        <w:t>Admin:</w:t>
+      </w:r>
+    </w:p>
+    <w:p>
+      <w:pPr>
+        <w:rPr>
+          <w:sz w:val="24"/>
+          <w:szCs w:val="24"/>
+        </w:rPr>
+      </w:pPr>
+      <w:r>
+        <w:rPr>
+          <w:sz w:val="24"/>
+          <w:szCs w:val="24"/>
+        </w:rPr>
+        <w:t xml:space="preserve">- zarządzanie użytkownikami  </w:t>
+      </w:r>
+    </w:p>
+    <w:p>
+      <w:pPr>
+        <w:rPr>
+          <w:b/>
+          <w:bCs/>
+          <w:sz w:val="24"/>
+          <w:szCs w:val="24"/>
+        </w:rPr>
+      </w:pPr>
+      <w:r>
+        <w:rPr>
+          <w:b/>
+          <w:bCs/>
+          <w:sz w:val="24"/>
+          <w:szCs w:val="24"/>
+        </w:rPr>
+        <w:t>Użytkownik:</w:t>
+      </w:r>
+    </w:p>
+    <w:p>
+      <w:pPr>
+        <w:rPr>
+          <w:sz w:val="24"/>
+          <w:szCs w:val="24"/>
+        </w:rPr>
+      </w:pPr>
+      <w:r>
+        <w:rPr>
+          <w:sz w:val="24"/>
+          <w:szCs w:val="24"/>
+        </w:rPr>
+        <w:t xml:space="preserve">- </w:t>
+      </w:r>
+      <w:r>
+        <w:rPr>
+          <w:sz w:val="24"/>
+          <w:szCs w:val="24"/>
+        </w:rPr>
+        <w:t>zarządzaj</w:t>
+      </w:r>
+      <w:r>
+        <w:rPr>
+          <w:sz w:val="24"/>
+          <w:szCs w:val="24"/>
+        </w:rPr>
+        <w:t xml:space="preserve"> przestrze</w:t>
+      </w:r>
+      <w:r>
+        <w:rPr>
+          <w:sz w:val="24"/>
+          <w:szCs w:val="24"/>
+        </w:rPr>
+        <w:t>ni</w:t>
+      </w:r>
+      <w:r>
+        <w:rPr>
+          <w:sz w:val="24"/>
+          <w:szCs w:val="24"/>
+        </w:rPr>
+        <w:t xml:space="preserve">ą </w:t>
+      </w:r>
+      <w:r>
+        <w:rPr>
+          <w:sz w:val="24"/>
+          <w:szCs w:val="24"/>
+        </w:rPr>
+        <w:t>(do nauki)</w:t>
+      </w:r>
+      <w:r>
+        <w:rPr>
+          <w:sz w:val="24"/>
+          <w:szCs w:val="24"/>
+        </w:rPr>
+        <w:t xml:space="preserve"> – użytkownik może dodać przestrzeń (może mieć ich wiele)</w:t>
+      </w:r>
+      <w:r>
+        <w:rPr>
+          <w:sz w:val="24"/>
+          <w:szCs w:val="24"/>
+        </w:rPr>
+        <w:t xml:space="preserve"> w przestrzeni tej  będzie mógł oddawać przedmioty</w:t>
+      </w:r>
+      <w:r>
+        <w:rPr>
+          <w:sz w:val="24"/>
+          <w:szCs w:val="24"/>
+        </w:rPr>
+        <w:t>.</w:t>
+      </w:r>
+      <w:r>
+        <w:rPr>
+          <w:sz w:val="24"/>
+          <w:szCs w:val="24"/>
+        </w:rPr>
+        <w:t xml:space="preserve"> Może edytować i usunąć przestrzeń. Może dodać lub usunąć innych użytkowników z przestrzeni</w:t>
+      </w:r>
+      <w:r>
+        <w:rPr>
+          <w:sz w:val="24"/>
+          <w:szCs w:val="24"/>
+        </w:rPr>
+        <w:t xml:space="preserve"> </w:t>
+      </w:r>
+      <w:r>
+        <w:rPr>
+          <w:sz w:val="24"/>
+          <w:szCs w:val="24"/>
+        </w:rPr>
+        <w:t>(musi być to jego przestrzeń).</w:t>
+      </w:r>
+    </w:p>
+    <w:p>
+      <w:pPr>
+        <w:rPr>
+          <w:sz w:val="24"/>
+          <w:szCs w:val="24"/>
+        </w:rPr>
+      </w:pPr>
+      <w:r>
+        <w:rPr>
+          <w:sz w:val="24"/>
+          <w:szCs w:val="24"/>
+        </w:rPr>
+        <w:t>-</w:t>
+      </w:r>
+      <w:r>
+        <w:rPr>
+          <w:sz w:val="24"/>
+          <w:szCs w:val="24"/>
+        </w:rPr>
+        <w:t xml:space="preserve"> zarządzaj (</w:t>
+      </w:r>
+      <w:r>
+        <w:rPr>
+          <w:sz w:val="24"/>
+          <w:szCs w:val="24"/>
+        </w:rPr>
+        <w:t>dodaj</w:t>
+      </w:r>
+      <w:r>
+        <w:rPr>
+          <w:sz w:val="24"/>
+          <w:szCs w:val="24"/>
+        </w:rPr>
+        <w:t>/usuń/edytuj</w:t>
+      </w:r>
+      <w:r>
+        <w:rPr>
+          <w:sz w:val="24"/>
+          <w:szCs w:val="24"/>
+        </w:rPr>
+        <w:t>)</w:t>
+      </w:r>
+      <w:r>
+        <w:rPr>
+          <w:sz w:val="24"/>
+          <w:szCs w:val="24"/>
+        </w:rPr>
+        <w:t xml:space="preserve"> przedmiot</w:t>
+      </w:r>
+      <w:r>
+        <w:rPr>
+          <w:sz w:val="24"/>
+          <w:szCs w:val="24"/>
+        </w:rPr>
+        <w:t>em</w:t>
+      </w:r>
+      <w:r>
+        <w:rPr>
+          <w:sz w:val="24"/>
+          <w:szCs w:val="24"/>
+        </w:rPr>
+        <w:t xml:space="preserve"> – użytkownik może dodać</w:t>
+      </w:r>
+      <w:r>
+        <w:rPr>
+          <w:sz w:val="24"/>
+          <w:szCs w:val="24"/>
+        </w:rPr>
+        <w:t>/usunąć/edytować</w:t>
+      </w:r>
+      <w:r>
+        <w:rPr>
+          <w:sz w:val="24"/>
+          <w:szCs w:val="24"/>
+        </w:rPr>
+        <w:t xml:space="preserve"> przedmiot (może być ich wiele w przestrzeni) może w nim oddawać zagadnienia.</w:t>
+      </w:r>
+    </w:p>
+    <w:p>
+      <w:pPr>
+        <w:rPr>
+          <w:sz w:val="24"/>
+          <w:szCs w:val="24"/>
+        </w:rPr>
+      </w:pPr>
+      <w:r>
+        <w:rPr>
+          <w:sz w:val="24"/>
+          <w:szCs w:val="24"/>
+        </w:rPr>
+        <w:t xml:space="preserve">- </w:t>
+      </w:r>
+      <w:r>
+        <w:rPr>
+          <w:sz w:val="24"/>
+          <w:szCs w:val="24"/>
+        </w:rPr>
+        <w:t xml:space="preserve"> zarządzaj (</w:t>
+      </w:r>
+      <w:r>
+        <w:rPr>
+          <w:sz w:val="24"/>
+          <w:szCs w:val="24"/>
+        </w:rPr>
+        <w:t>dodaj</w:t>
+      </w:r>
+      <w:r>
+        <w:rPr>
+          <w:sz w:val="24"/>
+          <w:szCs w:val="24"/>
+        </w:rPr>
+        <w:t>/usuń/edytuj</w:t>
+      </w:r>
+      <w:r>
+        <w:rPr>
+          <w:sz w:val="24"/>
+          <w:szCs w:val="24"/>
+        </w:rPr>
+        <w:t>)</w:t>
+      </w:r>
+      <w:r>
+        <w:rPr>
+          <w:sz w:val="24"/>
+          <w:szCs w:val="24"/>
+        </w:rPr>
+        <w:t xml:space="preserve"> </w:t>
+      </w:r>
+      <w:r>
+        <w:rPr>
+          <w:sz w:val="24"/>
+          <w:szCs w:val="24"/>
+        </w:rPr>
+        <w:t>zagadnienie</w:t>
+      </w:r>
+      <w:r>
+        <w:rPr>
+          <w:sz w:val="24"/>
+          <w:szCs w:val="24"/>
+        </w:rPr>
+        <w:t>m</w:t>
+      </w:r>
+      <w:r>
+        <w:rPr>
+          <w:sz w:val="24"/>
+          <w:szCs w:val="24"/>
+        </w:rPr>
+        <w:t xml:space="preserve"> - </w:t>
+      </w:r>
+      <w:r>
+        <w:rPr>
+          <w:sz w:val="24"/>
+          <w:szCs w:val="24"/>
+        </w:rPr>
+        <w:t xml:space="preserve">użytkownik może dodać/usunąć/edytować </w:t>
+      </w:r>
+      <w:r>
+        <w:rPr>
+          <w:sz w:val="24"/>
+          <w:szCs w:val="24"/>
+        </w:rPr>
+        <w:t xml:space="preserve">zagadnienie </w:t>
+      </w:r>
+      <w:r>
+        <w:rPr>
+          <w:sz w:val="24"/>
+          <w:szCs w:val="24"/>
+        </w:rPr>
+        <w:t xml:space="preserve">(może być ich wiele w </w:t>
+      </w:r>
+      <w:r>
+        <w:rPr>
+          <w:sz w:val="24"/>
+          <w:szCs w:val="24"/>
+        </w:rPr>
+        <w:t>przedmiocie</w:t>
+      </w:r>
+      <w:r>
+        <w:rPr>
+          <w:sz w:val="24"/>
+          <w:szCs w:val="24"/>
+        </w:rPr>
+        <w:t xml:space="preserve">) może w nim oddawać </w:t>
+      </w:r>
+      <w:r>
+        <w:rPr>
+          <w:sz w:val="24"/>
+          <w:szCs w:val="24"/>
+        </w:rPr>
+        <w:t>opisy i zadania</w:t>
+      </w:r>
+      <w:r>
+        <w:rPr>
+          <w:sz w:val="24"/>
+          <w:szCs w:val="24"/>
+        </w:rPr>
+        <w:t>.</w:t>
+      </w:r>
+    </w:p>
+    <w:p>
+      <w:pPr>
+        <w:rPr>
+          <w:sz w:val="24"/>
+          <w:szCs w:val="24"/>
+        </w:rPr>
+      </w:pPr>
+      <w:r>
+        <w:rPr>
+          <w:sz w:val="24"/>
+          <w:szCs w:val="24"/>
+        </w:rPr>
+        <w:t>-</w:t>
+      </w:r>
+      <w:r>
+        <w:rPr>
+          <w:sz w:val="24"/>
+          <w:szCs w:val="24"/>
+        </w:rPr>
+        <w:t xml:space="preserve"> zarządzaj (</w:t>
+      </w:r>
+      <w:r>
+        <w:rPr>
+          <w:sz w:val="24"/>
+          <w:szCs w:val="24"/>
+        </w:rPr>
+        <w:t>dodaj/usuń/edytuj</w:t>
+      </w:r>
+      <w:r>
+        <w:rPr>
+          <w:sz w:val="24"/>
+          <w:szCs w:val="24"/>
+        </w:rPr>
+        <w:t>)</w:t>
+      </w:r>
+      <w:r>
+        <w:rPr>
+          <w:sz w:val="24"/>
+          <w:szCs w:val="24"/>
+        </w:rPr>
+        <w:t xml:space="preserve"> opis</w:t>
+      </w:r>
+      <w:r>
+        <w:rPr>
+          <w:sz w:val="24"/>
+          <w:szCs w:val="24"/>
+        </w:rPr>
+        <w:t>em</w:t>
+      </w:r>
+      <w:r>
+        <w:rPr>
+          <w:sz w:val="24"/>
+          <w:szCs w:val="24"/>
+        </w:rPr>
+        <w:t xml:space="preserve"> – </w:t>
+      </w:r>
+      <w:r>
+        <w:rPr>
+          <w:sz w:val="24"/>
+          <w:szCs w:val="24"/>
+        </w:rPr>
+        <w:t xml:space="preserve">użytkownik może dodać/usunąć/edytować </w:t>
+      </w:r>
+      <w:r>
+        <w:rPr>
+          <w:sz w:val="24"/>
+          <w:szCs w:val="24"/>
+        </w:rPr>
+        <w:t>opis</w:t>
+      </w:r>
+      <w:r>
+        <w:rPr>
+          <w:sz w:val="24"/>
+          <w:szCs w:val="24"/>
+        </w:rPr>
+        <w:t xml:space="preserve"> (może być ich wiele w </w:t>
+      </w:r>
+      <w:r>
+        <w:rPr>
+          <w:sz w:val="24"/>
+          <w:szCs w:val="24"/>
+        </w:rPr>
+        <w:t>zagadnieniu</w:t>
+      </w:r>
+      <w:r>
+        <w:rPr>
+          <w:sz w:val="24"/>
+          <w:szCs w:val="24"/>
+        </w:rPr>
+        <w:t>)</w:t>
+      </w:r>
+    </w:p>
+    <w:p>
+      <w:pPr>
+        <w:rPr>
+          <w:sz w:val="24"/>
+          <w:szCs w:val="24"/>
+        </w:rPr>
+      </w:pPr>
+      <w:r>
+        <w:rPr>
+          <w:sz w:val="24"/>
+          <w:szCs w:val="24"/>
+        </w:rPr>
+        <w:t>-</w:t>
+      </w:r>
+      <w:r>
+        <w:rPr>
+          <w:sz w:val="24"/>
+          <w:szCs w:val="24"/>
+        </w:rPr>
+        <w:t>zarządzaj (</w:t>
+      </w:r>
+      <w:r>
+        <w:rPr>
+          <w:sz w:val="24"/>
+          <w:szCs w:val="24"/>
+        </w:rPr>
+        <w:t>dodaj/usuń/edytuj</w:t>
+      </w:r>
+      <w:r>
+        <w:rPr>
+          <w:sz w:val="24"/>
+          <w:szCs w:val="24"/>
+        </w:rPr>
+        <w:t>)</w:t>
+      </w:r>
+      <w:r>
+        <w:rPr>
+          <w:sz w:val="24"/>
+          <w:szCs w:val="24"/>
+        </w:rPr>
+        <w:t xml:space="preserve"> zadani</w:t>
+      </w:r>
+      <w:r>
+        <w:rPr>
+          <w:sz w:val="24"/>
+          <w:szCs w:val="24"/>
+        </w:rPr>
+        <w:t>em</w:t>
+      </w:r>
+      <w:r>
+        <w:rPr>
+          <w:sz w:val="24"/>
+          <w:szCs w:val="24"/>
+        </w:rPr>
+        <w:t xml:space="preserve"> - </w:t>
+      </w:r>
+      <w:r>
+        <w:rPr>
+          <w:sz w:val="24"/>
+          <w:szCs w:val="24"/>
+        </w:rPr>
+        <w:t xml:space="preserve">użytkownik może dodać/usunąć/edytować </w:t>
+      </w:r>
+      <w:r>
+        <w:rPr>
+          <w:sz w:val="24"/>
+          <w:szCs w:val="24"/>
+        </w:rPr>
+        <w:t>zadanie</w:t>
+      </w:r>
+      <w:r>
+        <w:rPr>
+          <w:sz w:val="24"/>
+          <w:szCs w:val="24"/>
+        </w:rPr>
+        <w:t xml:space="preserve"> (może być ich wiele w zagadnieniu)</w:t>
+      </w:r>
+      <w:r>
+        <w:rPr>
+          <w:sz w:val="24"/>
+          <w:szCs w:val="24"/>
+        </w:rPr>
+        <w:t xml:space="preserve"> </w:t>
+      </w:r>
+    </w:p>
+    <w:p>
+      <w:pPr>
+        <w:rPr>
+          <w:sz w:val="24"/>
+          <w:szCs w:val="24"/>
+        </w:rPr>
+      </w:pPr>
+      <w:r>
+        <w:rPr>
+          <w:sz w:val="24"/>
+          <w:szCs w:val="24"/>
+        </w:rPr>
+        <w:t>- dodaj wydarzenie w kalendarzu – użytkownik może dodawać wydarzenia (np. termin oddania pracy domowej, termin sprawdzianu)</w:t>
+      </w:r>
+      <w:r>
+        <w:rPr>
+          <w:sz w:val="24"/>
+          <w:szCs w:val="24"/>
+        </w:rPr>
+        <w:t>, które będzie widoczne w kalendarzu przestrzeni.</w:t>
+      </w:r>
+    </w:p>
     <w:sectPr>
       <w:pgSz w:w="11906" w:h="16838"/>
       <w:pgMar w:top="1417" w:right="1417" w:bottom="1417" w:left="1417" w:header="708" w:footer="708" w:gutter="0"/>
@@ -132,6 +949,56 @@
     </w:sectPr>
   </w:body>
 </w:document>
+</file>
+
+<file path=word/endnotes.xml><?xml version="1.0" encoding="utf-8"?>
+<w:endnotes xmlns:wpc="http://schemas.microsoft.com/office/word/2010/wordprocessingCanvas" xmlns:cx="http://schemas.microsoft.com/office/drawing/2014/chartex" xmlns:cx1="http://schemas.microsoft.com/office/drawing/2015/9/8/chartex" xmlns:cx2="http://schemas.microsoft.com/office/drawing/2015/10/21/chartex" xmlns:cx3="http://schemas.microsoft.com/office/drawing/2016/5/9/chartex" xmlns:cx4="http://schemas.microsoft.com/office/drawing/2016/5/10/chartex" xmlns:cx5="http://schemas.microsoft.com/office/drawing/2016/5/11/chartex" xmlns:cx6="http://schemas.microsoft.com/office/drawing/2016/5/12/chartex" xmlns:cx7="http://schemas.microsoft.com/office/drawing/2016/5/13/chartex" xmlns:cx8="http://schemas.microsoft.com/office/drawing/2016/5/14/chartex" xmlns:mc="http://schemas.openxmlformats.org/markup-compatibility/2006" xmlns:aink="http://schemas.microsoft.com/office/drawing/2016/ink" xmlns:am3d="http://schemas.microsoft.com/office/drawing/2017/model3d" xmlns:o="urn:schemas-microsoft-com:office:office" xmlns:oel="http://schemas.microsoft.com/office/2019/extlst" xmlns:r="http://schemas.openxmlformats.org/officeDocument/2006/relationships" xmlns:m="http://schemas.openxmlformats.org/officeDocument/2006/math" xmlns:v="urn:schemas-microsoft-com:vml" xmlns:wp14="http://schemas.microsoft.com/office/word/2010/wordprocessingDrawing" xmlns:wp="http://schemas.openxmlformats.org/drawingml/2006/wordprocessingDrawing" xmlns:w10="urn:schemas-microsoft-com:office:word" xmlns:w="http://schemas.openxmlformats.org/wordprocessingml/2006/main" xmlns:w14="http://schemas.microsoft.com/office/word/2010/wordml" xmlns:w15="http://schemas.microsoft.com/office/word/2012/wordml" xmlns:w16cex="http://schemas.microsoft.com/office/word/2018/wordml/cex" xmlns:w16cid="http://schemas.microsoft.com/office/word/2016/wordml/cid" xmlns:w16="http://schemas.microsoft.com/office/word/2018/wordml" xmlns:w16sdtdh="http://schemas.microsoft.com/office/word/2020/wordml/sdtdatahash" xmlns:w16se="http://schemas.microsoft.com/office/word/2015/wordml/symex" xmlns:wpg="http://schemas.microsoft.com/office/word/2010/wordprocessingGroup" xmlns:wpi="http://schemas.microsoft.com/office/word/2010/wordprocessingInk" xmlns:wne="http://schemas.microsoft.com/office/word/2006/wordml" xmlns:wps="http://schemas.microsoft.com/office/word/2010/wordprocessingShape" mc:Ignorable="w14 w15 w16se w16cid w16 w16cex w16sdtdh wp14">
+  <w:endnote w:type="separator" w:id="-1">
+    <w:p>
+      <w:pPr>
+        <w:spacing w:after="0" w:line="240" w:lineRule="auto"/>
+      </w:pPr>
+      <w:r>
+        <w:separator/>
+      </w:r>
+    </w:p>
+  </w:endnote>
+  <w:endnote w:type="continuationSeparator" w:id="0">
+    <w:p>
+      <w:pPr>
+        <w:spacing w:after="0" w:line="240" w:lineRule="auto"/>
+      </w:pPr>
+      <w:r>
+        <w:continuationSeparator/>
+      </w:r>
+    </w:p>
+  </w:endnote>
+</w:endnotes>
+</file>
+
+<file path=word/footnotes.xml><?xml version="1.0" encoding="utf-8"?>
+<w:footnotes xmlns:wpc="http://schemas.microsoft.com/office/word/2010/wordprocessingCanvas" xmlns:cx="http://schemas.microsoft.com/office/drawing/2014/chartex" xmlns:cx1="http://schemas.microsoft.com/office/drawing/2015/9/8/chartex" xmlns:cx2="http://schemas.microsoft.com/office/drawing/2015/10/21/chartex" xmlns:cx3="http://schemas.microsoft.com/office/drawing/2016/5/9/chartex" xmlns:cx4="http://schemas.microsoft.com/office/drawing/2016/5/10/chartex" xmlns:cx5="http://schemas.microsoft.com/office/drawing/2016/5/11/chartex" xmlns:cx6="http://schemas.microsoft.com/office/drawing/2016/5/12/chartex" xmlns:cx7="http://schemas.microsoft.com/office/drawing/2016/5/13/chartex" xmlns:cx8="http://schemas.microsoft.com/office/drawing/2016/5/14/chartex" xmlns:mc="http://schemas.openxmlformats.org/markup-compatibility/2006" xmlns:aink="http://schemas.microsoft.com/office/drawing/2016/ink" xmlns:am3d="http://schemas.microsoft.com/office/drawing/2017/model3d" xmlns:o="urn:schemas-microsoft-com:office:office" xmlns:oel="http://schemas.microsoft.com/office/2019/extlst" xmlns:r="http://schemas.openxmlformats.org/officeDocument/2006/relationships" xmlns:m="http://schemas.openxmlformats.org/officeDocument/2006/math" xmlns:v="urn:schemas-microsoft-com:vml" xmlns:wp14="http://schemas.microsoft.com/office/word/2010/wordprocessingDrawing" xmlns:wp="http://schemas.openxmlformats.org/drawingml/2006/wordprocessingDrawing" xmlns:w10="urn:schemas-microsoft-com:office:word" xmlns:w="http://schemas.openxmlformats.org/wordprocessingml/2006/main" xmlns:w14="http://schemas.microsoft.com/office/word/2010/wordml" xmlns:w15="http://schemas.microsoft.com/office/word/2012/wordml" xmlns:w16cex="http://schemas.microsoft.com/office/word/2018/wordml/cex" xmlns:w16cid="http://schemas.microsoft.com/office/word/2016/wordml/cid" xmlns:w16="http://schemas.microsoft.com/office/word/2018/wordml" xmlns:w16sdtdh="http://schemas.microsoft.com/office/word/2020/wordml/sdtdatahash" xmlns:w16se="http://schemas.microsoft.com/office/word/2015/wordml/symex" xmlns:wpg="http://schemas.microsoft.com/office/word/2010/wordprocessingGroup" xmlns:wpi="http://schemas.microsoft.com/office/word/2010/wordprocessingInk" xmlns:wne="http://schemas.microsoft.com/office/word/2006/wordml" xmlns:wps="http://schemas.microsoft.com/office/word/2010/wordprocessingShape" mc:Ignorable="w14 w15 w16se w16cid w16 w16cex w16sdtdh wp14">
+  <w:footnote w:type="separator" w:id="-1">
+    <w:p>
+      <w:pPr>
+        <w:spacing w:after="0" w:line="240" w:lineRule="auto"/>
+      </w:pPr>
+      <w:r>
+        <w:separator/>
+      </w:r>
+    </w:p>
+  </w:footnote>
+  <w:footnote w:type="continuationSeparator" w:id="0">
+    <w:p>
+      <w:pPr>
+        <w:spacing w:after="0" w:line="240" w:lineRule="auto"/>
+      </w:pPr>
+      <w:r>
+        <w:continuationSeparator/>
+      </w:r>
+    </w:p>
+  </w:footnote>
+</w:footnotes>
 </file>
 
 <file path=word/styles.xml><?xml version="1.0" encoding="utf-8"?>
@@ -560,6 +1427,45 @@
     <w:semiHidden/>
     <w:unhideWhenUsed/>
   </w:style>
+  <w:style w:type="paragraph" w:styleId="Tekstprzypisukocowego">
+    <w:name w:val="endnote text"/>
+    <w:basedOn w:val="Normalny"/>
+    <w:link w:val="TekstprzypisukocowegoZnak"/>
+    <w:uiPriority w:val="99"/>
+    <w:semiHidden/>
+    <w:unhideWhenUsed/>
+    <w:rsid w:val="00560955"/>
+    <w:pPr>
+      <w:spacing w:after="0" w:line="240" w:lineRule="auto"/>
+    </w:pPr>
+    <w:rPr>
+      <w:sz w:val="20"/>
+      <w:szCs w:val="20"/>
+    </w:rPr>
+  </w:style>
+  <w:style w:type="character" w:customStyle="1" w:styleId="TekstprzypisukocowegoZnak">
+    <w:name w:val="Tekst przypisu końcowego Znak"/>
+    <w:basedOn w:val="Domylnaczcionkaakapitu"/>
+    <w:link w:val="Tekstprzypisukocowego"/>
+    <w:uiPriority w:val="99"/>
+    <w:semiHidden/>
+    <w:rsid w:val="00560955"/>
+    <w:rPr>
+      <w:sz w:val="20"/>
+      <w:szCs w:val="20"/>
+    </w:rPr>
+  </w:style>
+  <w:style w:type="character" w:styleId="Odwoanieprzypisukocowego">
+    <w:name w:val="endnote reference"/>
+    <w:basedOn w:val="Domylnaczcionkaakapitu"/>
+    <w:uiPriority w:val="99"/>
+    <w:semiHidden/>
+    <w:unhideWhenUsed/>
+    <w:rsid w:val="00560955"/>
+    <w:rPr>
+      <w:vertAlign w:val="superscript"/>
+    </w:rPr>
+  </w:style>
 </w:styles>
 </file>
 

</xml_diff>